<commit_message>
updated tutorial to mention mixed interface configuration
</commit_message>
<xml_diff>
--- a/tutorial/archive/HowDirty_tutorial_v0.2.1.docx
+++ b/tutorial/archive/HowDirty_tutorial_v0.2.1.docx
@@ -750,12 +750,7 @@
       </w:r>
       <w:r>
         <w:tab/>
-        <w:t>The presence of contam</w:t>
-      </w:r>
-      <w:bookmarkStart w:id="1" w:name="_GoBack"/>
-      <w:bookmarkEnd w:id="1"/>
-      <w:r>
-        <w:t>inants (e.g., PEG) and detergents (e.g., CHAPS, SDS) in samples analyzed by LC-MS can be severely detrimental to identifying peptides/proteins or other molecules. Skyline is used to extra</w:t>
+        <w:t>The presence of contaminants (e.g., PEG) and detergents (e.g., CHAPS, SDS) in samples analyzed by LC-MS can be severely detrimental to identifying peptides/proteins or other molecules. Skyline is used to extra</w:t>
       </w:r>
       <w:r>
         <w:t>ct</w:t>
@@ -784,11 +779,11 @@
       <w:pPr>
         <w:pStyle w:val="Heading1"/>
       </w:pPr>
-      <w:bookmarkStart w:id="2" w:name="_Toc145590054"/>
+      <w:bookmarkStart w:id="1" w:name="_Toc145590054"/>
       <w:r>
         <w:t>Requirements</w:t>
       </w:r>
-      <w:bookmarkEnd w:id="2"/>
+      <w:bookmarkEnd w:id="1"/>
     </w:p>
     <w:p>
       <w:pPr>
@@ -824,18 +819,19 @@
         <w:t>.</w:t>
       </w:r>
       <w:r>
-        <w:br/>
-        <w:t>To install it, you can register online and download the latest version here:</w:t>
-      </w:r>
-      <w:r>
-        <w:br/>
-      </w:r>
-      <w:hyperlink r:id="rId8" w:tooltip="https://skyline.ms/project/home/software/Skyline/begin.view" w:history="1">
+        <w:t xml:space="preserve"> Do</w:t>
+      </w:r>
+      <w:bookmarkStart w:id="2" w:name="_GoBack"/>
+      <w:bookmarkEnd w:id="2"/>
+      <w:r>
+        <w:t xml:space="preserve">wnload the latest version </w:t>
+      </w:r>
+      <w:hyperlink r:id="rId8" w:history="1">
         <w:r>
           <w:rPr>
             <w:rStyle w:val="Hyperlink"/>
           </w:rPr>
-          <w:t>https://skyline.ms/project/home/software/Skyline/begin.view</w:t>
+          <w:t>here</w:t>
         </w:r>
       </w:hyperlink>
       <w:r>
@@ -845,7 +841,15 @@
     <w:p>
       <w:pPr>
         <w:pStyle w:val="AGTBulletList"/>
-      </w:pPr>
+        <w:rPr>
+          <w:rStyle w:val="Hyperlink"/>
+          <w:color w:val="auto"/>
+          <w:u w:val="none"/>
+        </w:rPr>
+      </w:pPr>
+      <w:r>
+        <w:t xml:space="preserve">Download the </w:t>
+      </w:r>
       <w:r>
         <w:t xml:space="preserve">Skyline </w:t>
       </w:r>
@@ -898,7 +902,7 @@
         <w:pStyle w:val="AGTBulletList"/>
       </w:pPr>
       <w:r>
-        <w:t xml:space="preserve">Alternatively, you can set up Skyline yourself (further instructions in the </w:t>
+        <w:t xml:space="preserve">Alternatively, you can set up Skyline (further instructions in the </w:t>
       </w:r>
       <w:hyperlink r:id="rId10" w:tooltip="https://skyline.ms/wiki/home/software/Skyline/page.view?name=tutorials" w:history="1">
         <w:r>
@@ -912,6 +916,166 @@
         <w:t>)</w:t>
       </w:r>
     </w:p>
+    <w:tbl>
+      <w:tblPr>
+        <w:tblStyle w:val="TableGrid"/>
+        <w:tblW w:w="10358" w:type="dxa"/>
+        <w:tblInd w:w="66" w:type="dxa"/>
+        <w:tblBorders>
+          <w:top w:val="none" w:sz="0" w:space="0" w:color="auto"/>
+          <w:left w:val="none" w:sz="0" w:space="0" w:color="auto"/>
+          <w:bottom w:val="none" w:sz="0" w:space="0" w:color="auto"/>
+          <w:right w:val="none" w:sz="0" w:space="0" w:color="auto"/>
+          <w:insideH w:val="none" w:sz="0" w:space="0" w:color="auto"/>
+          <w:insideV w:val="none" w:sz="0" w:space="0" w:color="auto"/>
+        </w:tblBorders>
+        <w:tblLook w:val="04A0" w:firstRow="1" w:lastRow="0" w:firstColumn="1" w:lastColumn="0" w:noHBand="0" w:noVBand="1"/>
+      </w:tblPr>
+      <w:tblGrid>
+        <w:gridCol w:w="8387"/>
+        <w:gridCol w:w="1971"/>
+      </w:tblGrid>
+      <w:tr>
+        <w:trPr>
+          <w:trHeight w:val="870"/>
+        </w:trPr>
+        <w:tc>
+          <w:tcPr>
+            <w:tcW w:w="8387" w:type="dxa"/>
+          </w:tcPr>
+          <w:p>
+            <w:pPr>
+              <w:pStyle w:val="AGTBulletList"/>
+              <w:numPr>
+                <w:ilvl w:val="1"/>
+                <w:numId w:val="12"/>
+              </w:numPr>
+              <w:ind w:left="1134"/>
+            </w:pPr>
+            <w:r>
+              <w:t xml:space="preserve">Download the original template with the molecular contaminant transition list </w:t>
+            </w:r>
+            <w:r>
+              <w:fldChar w:fldCharType="begin"/>
+            </w:r>
+            <w:r>
+              <w:instrText xml:space="preserve">ADDIN CSL_CITATION {"citationItems":[{"id":"ITEM-1","itemData":{"DOI":"10.1007/s13361-018-1940-z","ISSN":"18791123","PMID":"29667163","abstract":"Proper sample preparation in proteomic workflows is essential to the success of modern mass spectrometry experiments. Complex workflows often require reagents which are incompatible with MS analysis (e.g., detergents) necessitating a variety of sample cleanup procedures. Efforts to understand and mitigate sample contamination are a continual source of disruption with respect to both time and resources. To improve the ability to rapidly assess sample contamination from a diverse array of sources, I developed a molecular library in Skyline for rapid extraction of contaminant precursor signals using MS1 filtering. This contaminant template library is easily managed and can be modified for a diverse array of mass spectrometry sample preparation workflows. Utilization of this template allows rapid assessment of sample integrity and indicates potential sources of contamination. Graphical Abstract </w:instrText>
+            </w:r>
+            <w:r>
+              <w:rPr>
+                <w:rFonts w:ascii="Malgun Gothic" w:eastAsia="Malgun Gothic" w:hAnsi="Malgun Gothic" w:cs="Malgun Gothic" w:hint="eastAsia"/>
+              </w:rPr>
+              <w:instrText>ᅟ</w:instrText>
+            </w:r>
+            <w:r>
+              <w:instrText>.","author":[{"dropping-particle":"","family":"Rardin","given":"Matthew J.","non-dropping-particle":"","parse-names":false,"suffix":""}],"container-title":"Journal of the American Society for Mass Spectrometry","id":"ITEM-1","issue":"6","issued":{"date-parts":[["2018"]]},"page":"1327-1330","publisher":"Journal of The American Society for Mass Spectrometry","title":"Rapid Assessment of Contaminants and Interferences in Mass Spectrometry Data Using Skyline","type":"article-journal","volume":"29"},"uris":["http://www.mendeley.com/documents/?uuid=94c1b9d6-6516-4352-bd21-938e0d560e16"]}],"mendeley":{"formattedCitation":"[3]","plainTextFormattedCitation":"[3]","previouslyFormattedCitation":"[1]"},"properties":{"noteIndex":0},"schema":"https://github.com/citation-style-language/schema/raw/master/csl-citation.json"}</w:instrText>
+            </w:r>
+            <w:r>
+              <w:fldChar w:fldCharType="separate"/>
+            </w:r>
+            <w:r>
+              <w:t>[3]</w:t>
+            </w:r>
+            <w:r>
+              <w:fldChar w:fldCharType="end"/>
+            </w:r>
+            <w:r>
+              <w:t xml:space="preserve"> from </w:t>
+            </w:r>
+            <w:hyperlink r:id="rId11" w:tooltip="https://panoramaweb.org/labkey/contaminants.url" w:history="1">
+              <w:r>
+                <w:rPr>
+                  <w:rStyle w:val="Hyperlink"/>
+                </w:rPr>
+                <w:t>Panorama</w:t>
+              </w:r>
+            </w:hyperlink>
+            <w:r>
+              <w:t xml:space="preserve"> and load it into Skyline: </w:t>
+            </w:r>
+            <w:r>
+              <w:rPr>
+                <w:b/>
+                <w:i/>
+                <w:color w:val="538135" w:themeColor="accent6" w:themeShade="BF"/>
+              </w:rPr>
+              <w:t>File /Open</w:t>
+            </w:r>
+          </w:p>
+          <w:p>
+            <w:pPr>
+              <w:pStyle w:val="AGTBulletList"/>
+              <w:numPr>
+                <w:ilvl w:val="1"/>
+                <w:numId w:val="12"/>
+              </w:numPr>
+              <w:ind w:left="1134"/>
+            </w:pPr>
+            <w:r>
+              <w:t>Set the Skyline interface as “Mixed interface”</w:t>
+            </w:r>
+          </w:p>
+        </w:tc>
+        <w:tc>
+          <w:tcPr>
+            <w:tcW w:w="1971" w:type="dxa"/>
+          </w:tcPr>
+          <w:p>
+            <w:pPr>
+              <w:pStyle w:val="AGTBulletList"/>
+              <w:numPr>
+                <w:ilvl w:val="0"/>
+                <w:numId w:val="0"/>
+              </w:numPr>
+            </w:pPr>
+            <w:r>
+              <w:drawing>
+                <wp:inline distT="0" distB="0" distL="0" distR="0" wp14:anchorId="198FDC26" wp14:editId="5488BE5A">
+                  <wp:extent cx="832621" cy="581891"/>
+                  <wp:effectExtent l="0" t="0" r="5715" b="8890"/>
+                  <wp:docPr id="18" name="Picture 18"/>
+                  <wp:cNvGraphicFramePr>
+                    <a:graphicFrameLocks xmlns:a="http://schemas.openxmlformats.org/drawingml/2006/main" noChangeAspect="1"/>
+                  </wp:cNvGraphicFramePr>
+                  <a:graphic xmlns:a="http://schemas.openxmlformats.org/drawingml/2006/main">
+                    <a:graphicData uri="http://schemas.openxmlformats.org/drawingml/2006/picture">
+                      <pic:pic xmlns:pic="http://schemas.openxmlformats.org/drawingml/2006/picture">
+                        <pic:nvPicPr>
+                          <pic:cNvPr id="1" name=""/>
+                          <pic:cNvPicPr/>
+                        </pic:nvPicPr>
+                        <pic:blipFill rotWithShape="1">
+                          <a:blip r:embed="rId12"/>
+                          <a:srcRect l="10368" t="27742" r="-1" b="9355"/>
+                          <a:stretch/>
+                        </pic:blipFill>
+                        <pic:spPr bwMode="auto">
+                          <a:xfrm>
+                            <a:off x="0" y="0"/>
+                            <a:ext cx="848274" cy="592830"/>
+                          </a:xfrm>
+                          <a:prstGeom prst="rect">
+                            <a:avLst/>
+                          </a:prstGeom>
+                          <a:ln>
+                            <a:noFill/>
+                          </a:ln>
+                          <a:extLst>
+                            <a:ext uri="{53640926-AAD7-44D8-BBD7-CCE9431645EC}">
+                              <a14:shadowObscured xmlns:a14="http://schemas.microsoft.com/office/drawing/2010/main"/>
+                            </a:ext>
+                          </a:extLst>
+                        </pic:spPr>
+                      </pic:pic>
+                    </a:graphicData>
+                  </a:graphic>
+                </wp:inline>
+              </w:drawing>
+            </w:r>
+          </w:p>
+        </w:tc>
+      </w:tr>
+    </w:tbl>
     <w:p>
       <w:pPr>
         <w:pStyle w:val="AGTBulletList"/>
@@ -922,45 +1086,15 @@
         <w:ind w:left="1134"/>
       </w:pPr>
       <w:r>
-        <w:t xml:space="preserve">Download the original template with the molecular contaminant transition list </w:t>
-      </w:r>
-      <w:r>
-        <w:fldChar w:fldCharType="begin"/>
-      </w:r>
-      <w:r>
-        <w:instrText xml:space="preserve">ADDIN CSL_CITATION {"citationItems":[{"id":"ITEM-1","itemData":{"DOI":"10.1007/s13361-018-1940-z","ISSN":"18791123","PMID":"29667163","abstract":"Proper sample preparation in proteomic workflows is essential to the success of modern mass spectrometry experiments. Complex workflows often require reagents which are incompatible with MS analysis (e.g., detergents) necessitating a variety of sample cleanup procedures. Efforts to understand and mitigate sample contamination are a continual source of disruption with respect to both time and resources. To improve the ability to rapidly assess sample contamination from a diverse array of sources, I developed a molecular library in Skyline for rapid extraction of contaminant precursor signals using MS1 filtering. This contaminant template library is easily managed and can be modified for a diverse array of mass spectrometry sample preparation workflows. Utilization of this template allows rapid assessment of sample integrity and indicates potential sources of contamination. Graphical Abstract </w:instrText>
-      </w:r>
-      <w:r>
-        <w:rPr>
-          <w:rFonts w:ascii="Malgun Gothic" w:eastAsia="Malgun Gothic" w:hAnsi="Malgun Gothic" w:cs="Malgun Gothic" w:hint="eastAsia"/>
-        </w:rPr>
-        <w:instrText>ᅟ</w:instrText>
-      </w:r>
-      <w:r>
-        <w:instrText>.","author":[{"dropping-particle":"","family":"Rardin","given":"Matthew J.","non-dropping-particle":"","parse-names":false,"suffix":""}],"container-title":"Journal of the American Society for Mass Spectrometry","id":"ITEM-1","issue":"6","issued":{"date-parts":[["2018"]]},"page":"1327-1330","publisher":"Journal of The American Society for Mass Spectrometry","title":"Rapid Assessment of Contaminants and Interferences in Mass Spectrometry Data Using Skyline","type":"article-journal","volume":"29"},"uris":["http://www.mendeley.com/documents/?uuid=94c1b9d6-6516-4352-bd21-938e0d560e16"]}],"mendeley":{"formattedCitation":"[3]","plainTextFormattedCitation":"[3]","previouslyFormattedCitation":"[1]"},"properties":{"noteIndex":0},"schema":"https://github.com/citation-style-language/schema/raw/master/csl-citation.json"}</w:instrText>
-      </w:r>
-      <w:r>
-        <w:fldChar w:fldCharType="separate"/>
-      </w:r>
-      <w:r>
-        <w:t>[3]</w:t>
-      </w:r>
-      <w:r>
-        <w:fldChar w:fldCharType="end"/>
-      </w:r>
-      <w:r>
-        <w:t xml:space="preserve"> from </w:t>
-      </w:r>
-      <w:hyperlink r:id="rId11" w:tooltip="https://panoramaweb.org/labkey/contaminants.url" w:history="1">
-        <w:r>
-          <w:rPr>
-            <w:rStyle w:val="Hyperlink"/>
-          </w:rPr>
-          <w:t>Panorama</w:t>
-        </w:r>
-      </w:hyperlink>
-      <w:r>
-        <w:t xml:space="preserve"> and load it into Skyline: </w:t>
+        <w:t xml:space="preserve">Create the </w:t>
+      </w:r>
+      <w:proofErr w:type="spellStart"/>
+      <w:r>
+        <w:t>PeakAreas_Contaminants</w:t>
+      </w:r>
+      <w:proofErr w:type="spellEnd"/>
+      <w:r>
+        <w:t xml:space="preserve"> report:  </w:t>
       </w:r>
       <w:r>
         <w:rPr>
@@ -968,7 +1102,18 @@
           <w:i/>
           <w:color w:val="538135" w:themeColor="accent6" w:themeShade="BF"/>
         </w:rPr>
-        <w:t>File /Open</w:t>
+        <w:t>Settings / Document Settings / Reports / Add</w:t>
+      </w:r>
+      <w:r>
+        <w:t>, then enter the name “</w:t>
+      </w:r>
+      <w:proofErr w:type="spellStart"/>
+      <w:r>
+        <w:t>PeakAreas_Contaminants</w:t>
+      </w:r>
+      <w:proofErr w:type="spellEnd"/>
+      <w:r>
+        <w:t>” and select the columns (Tip: click on the binoculars symbol to access the search): "Proteins", "Peptides", "Replicate Name", "Peptide Retention Time", "Total Area MS1", "Total Ion Current Area"</w:t>
       </w:r>
     </w:p>
     <w:p>
@@ -981,78 +1126,6 @@
         <w:ind w:left="1134"/>
       </w:pPr>
       <w:r>
-        <w:t xml:space="preserve">Create the </w:t>
-      </w:r>
-      <w:proofErr w:type="spellStart"/>
-      <w:r>
-        <w:t>PeakAreas_Contaminants</w:t>
-      </w:r>
-      <w:proofErr w:type="spellEnd"/>
-      <w:r>
-        <w:t xml:space="preserve"> report: containing the columns:</w:t>
-      </w:r>
-    </w:p>
-    <w:p>
-      <w:pPr>
-        <w:pStyle w:val="AGTBulletList"/>
-        <w:numPr>
-          <w:ilvl w:val="1"/>
-          <w:numId w:val="12"/>
-        </w:numPr>
-        <w:ind w:left="1134"/>
-      </w:pPr>
-      <w:r>
-        <w:rPr>
-          <w:b/>
-          <w:i/>
-          <w:color w:val="538135" w:themeColor="accent6" w:themeShade="BF"/>
-        </w:rPr>
-        <w:t>Settings / Document Settings / Reports / Add</w:t>
-      </w:r>
-      <w:r>
-        <w:t>, then enter the name “</w:t>
-      </w:r>
-      <w:proofErr w:type="spellStart"/>
-      <w:r>
-        <w:t>PeakAreas_Contaminants</w:t>
-      </w:r>
-      <w:proofErr w:type="spellEnd"/>
-      <w:r>
-        <w:t xml:space="preserve">” and select the columns (Tip: click on the binoculars symbol to access the search): </w:t>
-      </w:r>
-      <w:r>
-        <w:br/>
-        <w:t>"Proteins", "Peptides", "Replicate Name", "Peptide Retention Time", "Total Area MS1", "Total</w:t>
-      </w:r>
-      <w:r>
-        <w:t xml:space="preserve"> </w:t>
-      </w:r>
-      <w:r>
-        <w:t>Ion</w:t>
-      </w:r>
-      <w:r>
-        <w:t xml:space="preserve"> </w:t>
-      </w:r>
-      <w:r>
-        <w:t>Current</w:t>
-      </w:r>
-      <w:r>
-        <w:t xml:space="preserve"> </w:t>
-      </w:r>
-      <w:r>
-        <w:t>Area"</w:t>
-      </w:r>
-    </w:p>
-    <w:p>
-      <w:pPr>
-        <w:pStyle w:val="AGTBulletList"/>
-        <w:numPr>
-          <w:ilvl w:val="1"/>
-          <w:numId w:val="12"/>
-        </w:numPr>
-        <w:ind w:left="1134"/>
-      </w:pPr>
-      <w:r>
         <w:t xml:space="preserve">Enable the report form by ticking the box next to its name, then click </w:t>
       </w:r>
       <w:r>
@@ -1103,7 +1176,7 @@
       <w:r>
         <w:t xml:space="preserve">, and </w:t>
       </w:r>
-      <w:hyperlink r:id="rId12" w:tooltip="https://github.com/DavidGZ1/HowDirty" w:history="1">
+      <w:hyperlink r:id="rId13" w:tooltip="https://github.com/DavidGZ1/HowDirty" w:history="1">
         <w:proofErr w:type="spellStart"/>
         <w:r>
           <w:rPr>
@@ -1343,7 +1416,7 @@
                               </pic:cNvPicPr>
                             </pic:nvPicPr>
                             <pic:blipFill>
-                              <a:blip r:embed="rId13"/>
+                              <a:blip r:embed="rId14"/>
                               <a:stretch/>
                             </pic:blipFill>
                             <pic:spPr bwMode="auto">
@@ -1361,7 +1434,7 @@
                     </wp:inline>
                   </w:drawing>
                 </mc:Choice>
-                <mc:Fallback xmlns:oel="http://schemas.microsoft.com/office/2019/extlst" xmlns:w16cex="http://schemas.microsoft.com/office/word/2018/wordml/cex" xmlns:w16="http://schemas.microsoft.com/office/word/2018/wordml" xmlns:w16sdtdh="http://schemas.microsoft.com/office/word/2020/wordml/sdtdatahash" xmlns:a="http://schemas.openxmlformats.org/drawingml/2006/main">
+                <mc:Fallback xmlns:a="http://schemas.openxmlformats.org/drawingml/2006/main" xmlns:w16sdtdh="http://schemas.microsoft.com/office/word/2020/wordml/sdtdatahash" xmlns:w16="http://schemas.microsoft.com/office/word/2018/wordml" xmlns:w16cex="http://schemas.microsoft.com/office/word/2018/wordml/cex" xmlns:oel="http://schemas.microsoft.com/office/2019/extlst">
                   <w:pict>
                     <v:shapetype type="#_x0000_t75" o:spt="75" coordsize="21600,21600" o:preferrelative="t" path="m@4@5l@4@11@9@11@9@5xe">
                       <v:formulas>
@@ -1446,7 +1519,7 @@
                     </wp:inline>
                   </w:drawing>
                 </mc:Choice>
-                <mc:Fallback xmlns:oel="http://schemas.microsoft.com/office/2019/extlst" xmlns:w16cex="http://schemas.microsoft.com/office/word/2018/wordml/cex" xmlns:w16="http://schemas.microsoft.com/office/word/2018/wordml" xmlns:w16sdtdh="http://schemas.microsoft.com/office/word/2020/wordml/sdtdatahash" xmlns:a="http://schemas.openxmlformats.org/drawingml/2006/main">
+                <mc:Fallback xmlns:a="http://schemas.openxmlformats.org/drawingml/2006/main" xmlns:w16sdtdh="http://schemas.microsoft.com/office/word/2020/wordml/sdtdatahash" xmlns:w16="http://schemas.microsoft.com/office/word/2018/wordml" xmlns:w16cex="http://schemas.microsoft.com/office/word/2018/wordml/cex" xmlns:oel="http://schemas.microsoft.com/office/2019/extlst">
                   <w:pict>
                     <v:shapetype type="#_x0000_t75" o:spt="75" coordsize="21600,21600" o:preferrelative="t" path="m@4@5l@4@11@9@11@9@5xe">
                       <v:formulas>
@@ -1598,7 +1671,7 @@
                     </wp:inline>
                   </w:drawing>
                 </mc:Choice>
-                <mc:Fallback xmlns:oel="http://schemas.microsoft.com/office/2019/extlst" xmlns:w16cex="http://schemas.microsoft.com/office/word/2018/wordml/cex" xmlns:w16="http://schemas.microsoft.com/office/word/2018/wordml" xmlns:w16sdtdh="http://schemas.microsoft.com/office/word/2020/wordml/sdtdatahash" xmlns:a="http://schemas.openxmlformats.org/drawingml/2006/main">
+                <mc:Fallback xmlns:a="http://schemas.openxmlformats.org/drawingml/2006/main" xmlns:w16sdtdh="http://schemas.microsoft.com/office/word/2020/wordml/sdtdatahash" xmlns:w16="http://schemas.microsoft.com/office/word/2018/wordml" xmlns:w16cex="http://schemas.microsoft.com/office/word/2018/wordml/cex" xmlns:oel="http://schemas.microsoft.com/office/2019/extlst">
                   <w:pict>
                     <v:shapetype type="#_x0000_t75" o:spt="75" coordsize="21600,21600" o:preferrelative="t" path="m@4@5l@4@11@9@11@9@5xe">
                       <v:formulas>
@@ -1677,7 +1750,7 @@
                     </wp:inline>
                   </w:drawing>
                 </mc:Choice>
-                <mc:Fallback xmlns:oel="http://schemas.microsoft.com/office/2019/extlst" xmlns:w16cex="http://schemas.microsoft.com/office/word/2018/wordml/cex" xmlns:w16="http://schemas.microsoft.com/office/word/2018/wordml" xmlns:w16sdtdh="http://schemas.microsoft.com/office/word/2020/wordml/sdtdatahash" xmlns:a="http://schemas.openxmlformats.org/drawingml/2006/main">
+                <mc:Fallback xmlns:a="http://schemas.openxmlformats.org/drawingml/2006/main" xmlns:w16sdtdh="http://schemas.microsoft.com/office/word/2020/wordml/sdtdatahash" xmlns:w16="http://schemas.microsoft.com/office/word/2018/wordml" xmlns:w16cex="http://schemas.microsoft.com/office/word/2018/wordml/cex" xmlns:oel="http://schemas.microsoft.com/office/2019/extlst">
                   <w:pict>
                     <v:shapetype type="#_x0000_t75" o:spt="75" coordsize="21600,21600" o:preferrelative="t" path="m@4@5l@4@11@9@11@9@5xe">
                       <v:formulas>
@@ -1802,7 +1875,7 @@
                     </wp:inline>
                   </w:drawing>
                 </mc:Choice>
-                <mc:Fallback xmlns:oel="http://schemas.microsoft.com/office/2019/extlst" xmlns:w16cex="http://schemas.microsoft.com/office/word/2018/wordml/cex" xmlns:w16="http://schemas.microsoft.com/office/word/2018/wordml" xmlns:w16sdtdh="http://schemas.microsoft.com/office/word/2020/wordml/sdtdatahash" xmlns:a="http://schemas.openxmlformats.org/drawingml/2006/main">
+                <mc:Fallback xmlns:a="http://schemas.openxmlformats.org/drawingml/2006/main" xmlns:w16sdtdh="http://schemas.microsoft.com/office/word/2020/wordml/sdtdatahash" xmlns:w16="http://schemas.microsoft.com/office/word/2018/wordml" xmlns:w16cex="http://schemas.microsoft.com/office/word/2018/wordml/cex" xmlns:oel="http://schemas.microsoft.com/office/2019/extlst">
                   <w:pict>
                     <v:shapetype type="#_x0000_t75" o:spt="75" coordsize="21600,21600" o:preferrelative="t" path="m@4@5l@4@11@9@11@9@5xe">
                       <v:formulas>
@@ -1993,7 +2066,7 @@
                     </wp:inline>
                   </w:drawing>
                 </mc:Choice>
-                <mc:Fallback xmlns:oel="http://schemas.microsoft.com/office/2019/extlst" xmlns:w16cex="http://schemas.microsoft.com/office/word/2018/wordml/cex" xmlns:w16="http://schemas.microsoft.com/office/word/2018/wordml" xmlns:w16sdtdh="http://schemas.microsoft.com/office/word/2020/wordml/sdtdatahash" xmlns:a="http://schemas.openxmlformats.org/drawingml/2006/main">
+                <mc:Fallback xmlns:a="http://schemas.openxmlformats.org/drawingml/2006/main" xmlns:w16sdtdh="http://schemas.microsoft.com/office/word/2020/wordml/sdtdatahash" xmlns:w16="http://schemas.microsoft.com/office/word/2018/wordml" xmlns:w16cex="http://schemas.microsoft.com/office/word/2018/wordml/cex" xmlns:oel="http://schemas.microsoft.com/office/2019/extlst">
                   <w:pict>
                     <v:shapetype type="#_x0000_t75" o:spt="75" coordsize="21600,21600" o:preferrelative="t" path="m@4@5l@4@11@9@11@9@5xe">
                       <v:formulas>
@@ -2159,7 +2232,7 @@
               </wp:anchor>
             </w:drawing>
           </mc:Choice>
-          <mc:Fallback xmlns:oel="http://schemas.microsoft.com/office/2019/extlst" xmlns:w16cex="http://schemas.microsoft.com/office/word/2018/wordml/cex" xmlns:w16="http://schemas.microsoft.com/office/word/2018/wordml" xmlns:w16sdtdh="http://schemas.microsoft.com/office/word/2020/wordml/sdtdatahash">
+          <mc:Fallback>
             <w:pict>
               <v:shapetype w14:anchorId="5E1D52A8" id="_x0000_t202" coordsize="21600,21600" o:spt="202" path="m,l,21600r21600,l21600,xe">
                 <v:stroke joinstyle="miter"/>
@@ -2279,7 +2352,7 @@
               </wp:anchor>
             </w:drawing>
           </mc:Choice>
-          <mc:Fallback xmlns:oel="http://schemas.microsoft.com/office/2019/extlst" xmlns:w16cex="http://schemas.microsoft.com/office/word/2018/wordml/cex" xmlns:w16="http://schemas.microsoft.com/office/word/2018/wordml" xmlns:w16sdtdh="http://schemas.microsoft.com/office/word/2020/wordml/sdtdatahash">
+          <mc:Fallback>
             <w:pict>
               <v:shape w14:anchorId="582C4D42" id="_x0000_s1027" type="#_x0000_t202" style="position:absolute;left:0;text-align:left;margin-left:-.75pt;margin-top:518.3pt;width:25.5pt;height:110.6pt;z-index:251657728;visibility:visible;mso-wrap-style:square;mso-width-percent:0;mso-height-percent:200;mso-wrap-distance-left:9pt;mso-wrap-distance-top:3.6pt;mso-wrap-distance-right:9pt;mso-wrap-distance-bottom:3.6pt;mso-position-horizontal:absolute;mso-position-horizontal-relative:text;mso-position-vertical:absolute;mso-position-vertical-relative:text;mso-width-percent:0;mso-height-percent:200;mso-width-relative:margin;mso-height-relative:margin;v-text-anchor:top" o:gfxdata="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" stroked="f">
                 <v:textbox style="mso-fit-shape-to-text:t">
@@ -2508,7 +2581,7 @@
                     </wp:inline>
                   </w:drawing>
                 </mc:Choice>
-                <mc:Fallback xmlns:oel="http://schemas.microsoft.com/office/2019/extlst" xmlns:w16cex="http://schemas.microsoft.com/office/word/2018/wordml/cex" xmlns:w16="http://schemas.microsoft.com/office/word/2018/wordml" xmlns:w16sdtdh="http://schemas.microsoft.com/office/word/2020/wordml/sdtdatahash" xmlns:a="http://schemas.openxmlformats.org/drawingml/2006/main">
+                <mc:Fallback xmlns:a="http://schemas.openxmlformats.org/drawingml/2006/main" xmlns:w16sdtdh="http://schemas.microsoft.com/office/word/2020/wordml/sdtdatahash" xmlns:w16="http://schemas.microsoft.com/office/word/2018/wordml" xmlns:w16cex="http://schemas.microsoft.com/office/word/2018/wordml/cex" xmlns:oel="http://schemas.microsoft.com/office/2019/extlst">
                   <w:pict>
                     <v:shapetype type="#_x0000_t75" o:spt="75" coordsize="21600,21600" o:preferrelative="t" path="m@4@5l@4@11@9@11@9@5xe">
                       <v:formulas>
@@ -2610,7 +2683,7 @@
                     </wp:inline>
                   </w:drawing>
                 </mc:Choice>
-                <mc:Fallback xmlns:oel="http://schemas.microsoft.com/office/2019/extlst" xmlns:w16cex="http://schemas.microsoft.com/office/word/2018/wordml/cex" xmlns:w16="http://schemas.microsoft.com/office/word/2018/wordml" xmlns:w16sdtdh="http://schemas.microsoft.com/office/word/2020/wordml/sdtdatahash" xmlns:a="http://schemas.openxmlformats.org/drawingml/2006/main">
+                <mc:Fallback xmlns:a="http://schemas.openxmlformats.org/drawingml/2006/main" xmlns:w16sdtdh="http://schemas.microsoft.com/office/word/2020/wordml/sdtdatahash" xmlns:w16="http://schemas.microsoft.com/office/word/2018/wordml" xmlns:w16cex="http://schemas.microsoft.com/office/word/2018/wordml/cex" xmlns:oel="http://schemas.microsoft.com/office/2019/extlst">
                   <w:pict>
                     <v:shapetype type="#_x0000_t75" o:spt="75" coordsize="21600,21600" o:preferrelative="t" path="m@4@5l@4@11@9@11@9@5xe">
                       <v:formulas>
@@ -2718,7 +2791,7 @@
                     </wp:inline>
                   </w:drawing>
                 </mc:Choice>
-                <mc:Fallback xmlns:oel="http://schemas.microsoft.com/office/2019/extlst" xmlns:w16cex="http://schemas.microsoft.com/office/word/2018/wordml/cex" xmlns:w16="http://schemas.microsoft.com/office/word/2018/wordml" xmlns:w16sdtdh="http://schemas.microsoft.com/office/word/2020/wordml/sdtdatahash" xmlns:a="http://schemas.openxmlformats.org/drawingml/2006/main">
+                <mc:Fallback xmlns:a="http://schemas.openxmlformats.org/drawingml/2006/main" xmlns:w16sdtdh="http://schemas.microsoft.com/office/word/2020/wordml/sdtdatahash" xmlns:w16="http://schemas.microsoft.com/office/word/2018/wordml" xmlns:w16cex="http://schemas.microsoft.com/office/word/2018/wordml/cex" xmlns:oel="http://schemas.microsoft.com/office/2019/extlst">
                   <w:pict>
                     <v:shapetype type="#_x0000_t75" o:spt="75" coordsize="21600,21600" o:preferrelative="t" path="m@4@5l@4@11@9@11@9@5xe">
                       <v:formulas>
@@ -2793,7 +2866,7 @@
                     </wp:inline>
                   </w:drawing>
                 </mc:Choice>
-                <mc:Fallback xmlns:oel="http://schemas.microsoft.com/office/2019/extlst" xmlns:w16cex="http://schemas.microsoft.com/office/word/2018/wordml/cex" xmlns:w16="http://schemas.microsoft.com/office/word/2018/wordml" xmlns:w16sdtdh="http://schemas.microsoft.com/office/word/2020/wordml/sdtdatahash" xmlns:a="http://schemas.openxmlformats.org/drawingml/2006/main">
+                <mc:Fallback xmlns:a="http://schemas.openxmlformats.org/drawingml/2006/main" xmlns:w16sdtdh="http://schemas.microsoft.com/office/word/2020/wordml/sdtdatahash" xmlns:w16="http://schemas.microsoft.com/office/word/2018/wordml" xmlns:w16cex="http://schemas.microsoft.com/office/word/2018/wordml/cex" xmlns:oel="http://schemas.microsoft.com/office/2019/extlst">
                   <w:pict>
                     <v:shapetype type="#_x0000_t75" o:spt="75" coordsize="21600,21600" o:preferrelative="t" path="m@4@5l@4@11@9@11@9@5xe">
                       <v:formulas>
@@ -3055,7 +3128,7 @@
                     </wp:inline>
                   </w:drawing>
                 </mc:Choice>
-                <mc:Fallback xmlns:oel="http://schemas.microsoft.com/office/2019/extlst" xmlns:w16cex="http://schemas.microsoft.com/office/word/2018/wordml/cex" xmlns:w16="http://schemas.microsoft.com/office/word/2018/wordml" xmlns:w16sdtdh="http://schemas.microsoft.com/office/word/2020/wordml/sdtdatahash" xmlns:a="http://schemas.openxmlformats.org/drawingml/2006/main">
+                <mc:Fallback xmlns:a="http://schemas.openxmlformats.org/drawingml/2006/main" xmlns:w16sdtdh="http://schemas.microsoft.com/office/word/2020/wordml/sdtdatahash" xmlns:w16="http://schemas.microsoft.com/office/word/2018/wordml" xmlns:w16cex="http://schemas.microsoft.com/office/word/2018/wordml/cex" xmlns:oel="http://schemas.microsoft.com/office/2019/extlst">
                   <w:pict>
                     <v:shapetype type="#_x0000_t75" o:spt="75" coordsize="21600,21600" o:preferrelative="t" path="m@4@5l@4@11@9@11@9@5xe">
                       <v:formulas>
@@ -3133,7 +3206,7 @@
                     </wp:inline>
                   </w:drawing>
                 </mc:Choice>
-                <mc:Fallback xmlns:oel="http://schemas.microsoft.com/office/2019/extlst" xmlns:w16cex="http://schemas.microsoft.com/office/word/2018/wordml/cex" xmlns:w16="http://schemas.microsoft.com/office/word/2018/wordml" xmlns:w16sdtdh="http://schemas.microsoft.com/office/word/2020/wordml/sdtdatahash" xmlns:a="http://schemas.openxmlformats.org/drawingml/2006/main">
+                <mc:Fallback xmlns:a="http://schemas.openxmlformats.org/drawingml/2006/main" xmlns:w16sdtdh="http://schemas.microsoft.com/office/word/2020/wordml/sdtdatahash" xmlns:w16="http://schemas.microsoft.com/office/word/2018/wordml" xmlns:w16cex="http://schemas.microsoft.com/office/word/2018/wordml/cex" xmlns:oel="http://schemas.microsoft.com/office/2019/extlst">
                   <w:pict>
                     <v:shapetype type="#_x0000_t75" o:spt="75" coordsize="21600,21600" o:preferrelative="t" path="m@4@5l@4@11@9@11@9@5xe">
                       <v:formulas>
@@ -3741,7 +3814,7 @@
                     </wp:inline>
                   </w:drawing>
                 </mc:Choice>
-                <mc:Fallback xmlns:oel="http://schemas.microsoft.com/office/2019/extlst" xmlns:w16cex="http://schemas.microsoft.com/office/word/2018/wordml/cex" xmlns:w16="http://schemas.microsoft.com/office/word/2018/wordml" xmlns:w16sdtdh="http://schemas.microsoft.com/office/word/2020/wordml/sdtdatahash" xmlns:a="http://schemas.openxmlformats.org/drawingml/2006/main">
+                <mc:Fallback xmlns:a="http://schemas.openxmlformats.org/drawingml/2006/main" xmlns:w16sdtdh="http://schemas.microsoft.com/office/word/2020/wordml/sdtdatahash" xmlns:w16="http://schemas.microsoft.com/office/word/2018/wordml" xmlns:w16cex="http://schemas.microsoft.com/office/word/2018/wordml/cex" xmlns:oel="http://schemas.microsoft.com/office/2019/extlst">
                   <w:pict>
                     <v:shapetype type="#_x0000_t75" o:spt="75" coordsize="21600,21600" o:preferrelative="t" path="m@4@5l@4@11@9@11@9@5xe">
                       <v:formulas>
@@ -4236,11 +4309,21 @@
         <w:r>
           <w:t>/</w:t>
         </w:r>
-        <w:fldSimple w:instr=" NUMPAGES   \* MERGEFORMAT ">
-          <w:r>
-            <w:t>7</w:t>
-          </w:r>
-        </w:fldSimple>
+        <w:r>
+          <w:fldChar w:fldCharType="begin"/>
+        </w:r>
+        <w:r>
+          <w:instrText xml:space="preserve"> NUMPAGES   \* MERGEFORMAT </w:instrText>
+        </w:r>
+        <w:r>
+          <w:fldChar w:fldCharType="separate"/>
+        </w:r>
+        <w:r>
+          <w:t>7</w:t>
+        </w:r>
+        <w:r>
+          <w:fldChar w:fldCharType="end"/>
+        </w:r>
       </w:p>
     </w:sdtContent>
   </w:sdt>
@@ -4441,7 +4524,7 @@
             </wp:anchor>
           </w:drawing>
         </mc:Choice>
-        <mc:Fallback xmlns:oel="http://schemas.microsoft.com/office/2019/extlst" xmlns:w16cex="http://schemas.microsoft.com/office/word/2018/wordml/cex" xmlns:w16="http://schemas.microsoft.com/office/word/2018/wordml" xmlns:w16sdtdh="http://schemas.microsoft.com/office/word/2020/wordml/sdtdatahash" xmlns:a="http://schemas.openxmlformats.org/drawingml/2006/main">
+        <mc:Fallback xmlns:a="http://schemas.openxmlformats.org/drawingml/2006/main" xmlns:w16sdtdh="http://schemas.microsoft.com/office/word/2020/wordml/sdtdatahash" xmlns:w16="http://schemas.microsoft.com/office/word/2018/wordml" xmlns:w16cex="http://schemas.microsoft.com/office/word/2018/wordml/cex" xmlns:oel="http://schemas.microsoft.com/office/2019/extlst">
           <w:pict>
             <v:shapetype type="#_x0000_t75" o:spt="75" coordsize="21600,21600" o:preferrelative="t" path="m@4@5l@4@11@9@11@9@5xe">
               <v:formulas>
@@ -17760,7 +17843,7 @@
 </file>
 
 <file path=customXml/itemProps1.xml><?xml version="1.0" encoding="utf-8"?>
-<ds:datastoreItem xmlns:ds="http://schemas.openxmlformats.org/officeDocument/2006/customXml" ds:itemID="{01453D34-A344-4D81-8666-D2B32DE18407}">
+<ds:datastoreItem xmlns:ds="http://schemas.openxmlformats.org/officeDocument/2006/customXml" ds:itemID="{E2329FCD-8495-43E6-A88B-DFD16348C2FD}">
   <ds:schemaRefs>
     <ds:schemaRef ds:uri="http://schemas.openxmlformats.org/officeDocument/2006/bibliography"/>
   </ds:schemaRefs>

</xml_diff>